<commit_message>
Files for3rd delivery - Terminal project
</commit_message>
<xml_diff>
--- a/Segunda Entrega/Documento.docx
+++ b/Segunda Entrega/Documento.docx
@@ -458,8 +458,6 @@
         </w:rPr>
         <w:t>o</w:t>
       </w:r>
-      <w:bookmarkStart w:id="2" w:name="_GoBack"/>
-      <w:bookmarkEnd w:id="2"/>
       <w:proofErr w:type="spellEnd"/>
       <w:r>
         <w:rPr>
@@ -582,13 +580,8 @@
       <w:r>
         <w:t xml:space="preserve">Nombre: </w:t>
       </w:r>
-      <w:proofErr w:type="spellStart"/>
-      <w:r>
-        <w:t>Cyntia</w:t>
-      </w:r>
-      <w:proofErr w:type="spellEnd"/>
-      <w:r>
-        <w:t xml:space="preserve"> </w:t>
+      <w:r>
+        <w:t xml:space="preserve">Cyntia </w:t>
       </w:r>
       <w:r>
         <w:t xml:space="preserve">Eugenia </w:t>
@@ -692,7 +685,7 @@
         </w:rPr>
         <w:t xml:space="preserve"> </w:t>
       </w:r>
-      <w:del w:id="3" w:author="Oswaldo Emmanuel Paez Ortega" w:date="2019-04-27T15:48:00Z">
+      <w:del w:id="2" w:author="Oswaldo Emmanuel Paez Ortega" w:date="2019-04-27T15:48:00Z">
         <w:r>
           <w:rPr>
             <w:b/>
@@ -736,8 +729,9 @@
         <w:pBdr>
           <w:left w:val="double" w:sz="4" w:space="4" w:color="auto"/>
         </w:pBdr>
-      </w:pPr>
-      <w:commentRangeStart w:id="4"/>
+        <w:jc w:val="both"/>
+      </w:pPr>
+      <w:commentRangeStart w:id="3"/>
       <w:r>
         <w:t xml:space="preserve">El </w:t>
       </w:r>
@@ -948,15 +942,7 @@
       </w:r>
       <w:proofErr w:type="spellEnd"/>
       <w:r>
-        <w:t xml:space="preserve"> SPARQL y </w:t>
-      </w:r>
-      <w:proofErr w:type="spellStart"/>
-      <w:r>
-        <w:t>GeoSPARQL</w:t>
-      </w:r>
-      <w:proofErr w:type="spellEnd"/>
-      <w:r>
-        <w:t xml:space="preserve">. </w:t>
+        <w:t xml:space="preserve"> SPARQL y GeoSPARQL. </w:t>
       </w:r>
       <w:proofErr w:type="spellStart"/>
       <w:r>
@@ -1108,12 +1094,12 @@
       <w:r>
         <w:t>.</w:t>
       </w:r>
-      <w:commentRangeEnd w:id="4"/>
+      <w:commentRangeEnd w:id="3"/>
       <w:r>
         <w:rPr>
           <w:rStyle w:val="Refdecomentario"/>
         </w:rPr>
-        <w:commentReference w:id="4"/>
+        <w:commentReference w:id="3"/>
       </w:r>
     </w:p>
     <w:p>
@@ -1223,25 +1209,7 @@
           <w:sz w:val="22"/>
           <w:szCs w:val="22"/>
         </w:rPr>
-        <w:t xml:space="preserve">, SPARQL, </w:t>
-      </w:r>
-      <w:proofErr w:type="spellStart"/>
-      <w:r>
-        <w:rPr>
-          <w:rFonts w:asciiTheme="minorHAnsi" w:hAnsiTheme="minorHAnsi"/>
-          <w:sz w:val="22"/>
-          <w:szCs w:val="22"/>
-        </w:rPr>
-        <w:t>GeoSPARQL</w:t>
-      </w:r>
-      <w:proofErr w:type="spellEnd"/>
-      <w:r>
-        <w:rPr>
-          <w:rFonts w:asciiTheme="minorHAnsi" w:hAnsiTheme="minorHAnsi"/>
-          <w:sz w:val="22"/>
-          <w:szCs w:val="22"/>
-        </w:rPr>
-        <w:t xml:space="preserve">, Web Semántica, aplicación </w:t>
+        <w:t xml:space="preserve">, SPARQL, GeoSPARQL, Web Semántica, aplicación </w:t>
       </w:r>
       <w:proofErr w:type="spellStart"/>
       <w:r>
@@ -2181,16 +2149,16 @@
           <w:lang w:val="es-MX"/>
         </w:rPr>
       </w:pPr>
-      <w:bookmarkStart w:id="5" w:name="_Toc18501831"/>
-      <w:bookmarkStart w:id="6" w:name="_Toc20738823"/>
+      <w:bookmarkStart w:id="4" w:name="_Toc18501831"/>
+      <w:bookmarkStart w:id="5" w:name="_Toc20738823"/>
       <w:r>
         <w:rPr>
           <w:lang w:val="es-MX"/>
         </w:rPr>
         <w:t>Introducción</w:t>
       </w:r>
+      <w:bookmarkEnd w:id="4"/>
       <w:bookmarkEnd w:id="5"/>
-      <w:bookmarkEnd w:id="6"/>
     </w:p>
     <w:p>
       <w:pPr>
@@ -2213,6 +2181,7 @@
           <w:id w:val="1230577755"/>
           <w:citation/>
         </w:sdtPr>
+        <w:sdtEndPr/>
         <w:sdtContent>
           <w:r>
             <w:rPr>
@@ -2268,6 +2237,7 @@
           <w:id w:val="1482735576"/>
           <w:citation/>
         </w:sdtPr>
+        <w:sdtEndPr/>
         <w:sdtContent>
           <w:r>
             <w:rPr>
@@ -2371,6 +2341,7 @@
           <w:id w:val="781855077"/>
           <w:citation/>
         </w:sdtPr>
+        <w:sdtEndPr/>
         <w:sdtContent>
           <w:r>
             <w:rPr>
@@ -2422,16 +2393,8 @@
         <w:rPr>
           <w:lang w:val="es-MX"/>
         </w:rPr>
-        <w:t xml:space="preserve">que es el lenguaje estandarizado de consultas para bases de datos de tipo RDF. Este concepto también es utilizado en el dominio de la Web Semántica para datos geoespaciales donde para la realización de consultas se utiliza el estándar </w:t>
-      </w:r>
-      <w:proofErr w:type="spellStart"/>
-      <w:r>
-        <w:rPr>
-          <w:lang w:val="es-MX"/>
-        </w:rPr>
-        <w:t>GeoSPARQL</w:t>
-      </w:r>
-      <w:proofErr w:type="spellEnd"/>
+        <w:t>que es el lenguaje estandarizado de consultas para bases de datos de tipo RDF. Este concepto también es utilizado en el dominio de la Web Semántica para datos geoespaciales donde para la realización de consultas se utiliza el estándar GeoSPARQL</w:t>
+      </w:r>
       <w:sdt>
         <w:sdtPr>
           <w:rPr>
@@ -2440,6 +2403,7 @@
           <w:id w:val="-782727102"/>
           <w:citation/>
         </w:sdtPr>
+        <w:sdtEndPr/>
         <w:sdtContent>
           <w:r>
             <w:rPr>
@@ -2495,6 +2459,7 @@
           <w:id w:val="-382639080"/>
           <w:citation/>
         </w:sdtPr>
+        <w:sdtEndPr/>
         <w:sdtContent>
           <w:r>
             <w:rPr>
@@ -2550,6 +2515,7 @@
           <w:id w:val="568929106"/>
           <w:citation/>
         </w:sdtPr>
+        <w:sdtEndPr/>
         <w:sdtContent>
           <w:r>
             <w:rPr>
@@ -2643,21 +2609,7 @@
         <w:rPr>
           <w:lang w:val="es-MX"/>
         </w:rPr>
-        <w:t xml:space="preserve"> que presenten de información geoespacial (conforme a </w:t>
-      </w:r>
-      <w:proofErr w:type="spellStart"/>
-      <w:r>
-        <w:rPr>
-          <w:lang w:val="es-MX"/>
-        </w:rPr>
-        <w:t>GeoSPARQL</w:t>
-      </w:r>
-      <w:proofErr w:type="spellEnd"/>
-      <w:r>
-        <w:rPr>
-          <w:lang w:val="es-MX"/>
-        </w:rPr>
-        <w:t xml:space="preserve">) en el contexto de la nube de </w:t>
+        <w:t xml:space="preserve"> que presenten de información geoespacial (conforme a GeoSPARQL) en el contexto de la nube de </w:t>
       </w:r>
       <w:proofErr w:type="spellStart"/>
       <w:r>
@@ -2699,16 +2651,16 @@
           <w:lang w:val="es-MX"/>
         </w:rPr>
       </w:pPr>
-      <w:bookmarkStart w:id="7" w:name="_Toc18501832"/>
-      <w:bookmarkStart w:id="8" w:name="_Toc20738824"/>
+      <w:bookmarkStart w:id="6" w:name="_Toc18501832"/>
+      <w:bookmarkStart w:id="7" w:name="_Toc20738824"/>
       <w:r>
         <w:rPr>
           <w:lang w:val="es-MX"/>
         </w:rPr>
         <w:t>Justificación</w:t>
       </w:r>
+      <w:bookmarkEnd w:id="6"/>
       <w:bookmarkEnd w:id="7"/>
-      <w:bookmarkEnd w:id="8"/>
     </w:p>
     <w:p>
       <w:pPr>
@@ -3002,6 +2954,7 @@
           <w:id w:val="739843141"/>
           <w:citation/>
         </w:sdtPr>
+        <w:sdtEndPr/>
         <w:sdtContent>
           <w:r>
             <w:rPr>
@@ -3081,18 +3034,18 @@
           <w:lang w:val="es-MX"/>
         </w:rPr>
       </w:pPr>
-      <w:bookmarkStart w:id="9" w:name="_Toc18501833"/>
+      <w:bookmarkStart w:id="8" w:name="_Toc18501833"/>
+      <w:bookmarkStart w:id="9" w:name="_Toc20738825"/>
       <w:bookmarkStart w:id="10" w:name="_Hlk2786928"/>
       <w:bookmarkStart w:id="11" w:name="_Hlk2931732"/>
-      <w:bookmarkStart w:id="12" w:name="_Toc20738825"/>
       <w:r>
         <w:rPr>
           <w:lang w:val="es-MX"/>
         </w:rPr>
         <w:t>Planteamiento del problema</w:t>
       </w:r>
+      <w:bookmarkEnd w:id="8"/>
       <w:bookmarkEnd w:id="9"/>
-      <w:bookmarkEnd w:id="12"/>
     </w:p>
     <w:bookmarkEnd w:id="10"/>
     <w:p>
@@ -3121,6 +3074,7 @@
           <w:id w:val="572312736"/>
           <w:citation/>
         </w:sdtPr>
+        <w:sdtEndPr/>
         <w:sdtContent>
           <w:r>
             <w:rPr>
@@ -3249,6 +3203,7 @@
           <w:id w:val="1673990051"/>
           <w:citation/>
         </w:sdtPr>
+        <w:sdtEndPr/>
         <w:sdtContent>
           <w:r>
             <w:rPr>
@@ -3357,44 +3312,26 @@
           <w:szCs w:val="24"/>
           <w:lang w:val="es-MX"/>
         </w:rPr>
-        <w:t xml:space="preserve"> de datos geoespaciales conforme a los estándares SPARQL 1.1 y </w:t>
-      </w:r>
-      <w:proofErr w:type="spellStart"/>
-      <w:r>
+        <w:t xml:space="preserve"> de datos geoespaciales conforme a los estándares SPARQL 1.1 y GeoSPARQL.  </w:t>
+      </w:r>
+    </w:p>
+    <w:p>
+      <w:pPr>
         <w:rPr>
           <w:rFonts w:cs="Times New Roman"/>
           <w:szCs w:val="24"/>
           <w:lang w:val="es-MX"/>
         </w:rPr>
-        <w:t>GeoSPARQL</w:t>
-      </w:r>
-      <w:proofErr w:type="spellEnd"/>
+      </w:pPr>
       <w:r>
         <w:rPr>
           <w:rFonts w:cs="Times New Roman"/>
           <w:szCs w:val="24"/>
           <w:lang w:val="es-MX"/>
         </w:rPr>
-        <w:t xml:space="preserve">.  </w:t>
-      </w:r>
-    </w:p>
-    <w:p>
-      <w:pPr>
-        <w:rPr>
-          <w:rFonts w:cs="Times New Roman"/>
-          <w:szCs w:val="24"/>
-          <w:lang w:val="es-MX"/>
-        </w:rPr>
-      </w:pPr>
-      <w:r>
-        <w:rPr>
-          <w:rFonts w:cs="Times New Roman"/>
-          <w:szCs w:val="24"/>
-          <w:lang w:val="es-MX"/>
-        </w:rPr>
         <w:t>Adicionalmente</w:t>
       </w:r>
-      <w:commentRangeStart w:id="13"/>
+      <w:commentRangeStart w:id="12"/>
       <w:r>
         <w:rPr>
           <w:rFonts w:cs="Times New Roman"/>
@@ -3482,6 +3419,7 @@
           <w:id w:val="-1440139106"/>
           <w:citation/>
         </w:sdtPr>
+        <w:sdtEndPr/>
         <w:sdtContent>
           <w:r>
             <w:rPr>
@@ -3528,7 +3466,7 @@
         </w:rPr>
         <w:t xml:space="preserve"> puedan abordar sus problemáticas con una nueva herramienta que permita integrar y enriquecer sus análisis y estudio</w:t>
       </w:r>
-      <w:commentRangeEnd w:id="13"/>
+      <w:commentRangeEnd w:id="12"/>
       <w:r>
         <w:rPr>
           <w:rFonts w:cs="Times New Roman"/>
@@ -3542,7 +3480,7 @@
           <w:rStyle w:val="Refdecomentario"/>
           <w:lang w:val="es-MX"/>
         </w:rPr>
-        <w:commentReference w:id="13"/>
+        <w:commentReference w:id="12"/>
       </w:r>
       <w:r>
         <w:rPr>
@@ -3613,7 +3551,7 @@
         </w:rPr>
         <w:t xml:space="preserve">. Tal y como se indica en </w:t>
       </w:r>
-      <w:commentRangeStart w:id="14"/>
+      <w:commentRangeStart w:id="13"/>
       <w:r>
         <w:rPr>
           <w:rFonts w:cs="Times New Roman"/>
@@ -3871,25 +3809,7 @@
           <w:szCs w:val="24"/>
           <w:lang w:val="es-MX"/>
         </w:rPr>
-        <w:t xml:space="preserve">La plataforma funciona con los estándares SPARQL y </w:t>
-      </w:r>
-      <w:proofErr w:type="spellStart"/>
-      <w:r>
-        <w:rPr>
-          <w:rFonts w:cs="Times New Roman"/>
-          <w:szCs w:val="24"/>
-          <w:lang w:val="es-MX"/>
-        </w:rPr>
-        <w:t>GeoSPARQL</w:t>
-      </w:r>
-      <w:proofErr w:type="spellEnd"/>
-      <w:r>
-        <w:rPr>
-          <w:rFonts w:cs="Times New Roman"/>
-          <w:szCs w:val="24"/>
-          <w:lang w:val="es-MX"/>
-        </w:rPr>
-        <w:t xml:space="preserve"> para establecer la manipulación correcta de datos en la nube del </w:t>
+        <w:t xml:space="preserve">La plataforma funciona con los estándares SPARQL y GeoSPARQL para establecer la manipulación correcta de datos en la nube del </w:t>
       </w:r>
       <w:proofErr w:type="spellStart"/>
       <w:r>
@@ -4034,7 +3954,7 @@
       <w:r>
         <w:t xml:space="preserve"> no soporta consultas federadas.</w:t>
       </w:r>
-      <w:commentRangeEnd w:id="14"/>
+      <w:commentRangeEnd w:id="13"/>
       <w:r>
         <w:rPr>
           <w:rStyle w:val="Refdecomentario"/>
@@ -4042,7 +3962,7 @@
           <w:bCs w:val="0"/>
           <w:color w:val="auto"/>
         </w:rPr>
-        <w:commentReference w:id="14"/>
+        <w:commentReference w:id="13"/>
       </w:r>
     </w:p>
     <w:p>
@@ -4082,6 +4002,7 @@
           <w:id w:val="-741793844"/>
           <w:citation/>
         </w:sdtPr>
+        <w:sdtEndPr/>
         <w:sdtContent>
           <w:r>
             <w:rPr>
@@ -4228,7 +4149,7 @@
         </w:rPr>
         <w:t xml:space="preserve"> y que el usuario final pueda recuperar información geoespacial de forma distribuida. De esta manera, el módulo deberá ser capaz de combinar las respuestas de las diversas fuentes consultadas sin que existan resultados repetidos u omitidos, y cómo es que se manipulará los datos geográficos para poderlos desplegar en una aplicación web. En este sentido, e</w:t>
       </w:r>
-      <w:commentRangeStart w:id="15"/>
+      <w:commentRangeStart w:id="14"/>
       <w:r>
         <w:rPr>
           <w:rFonts w:cs="Times New Roman"/>
@@ -4284,6 +4205,7 @@
           <w:id w:val="556754052"/>
           <w:citation/>
         </w:sdtPr>
+        <w:sdtEndPr/>
         <w:sdtContent>
           <w:r>
             <w:rPr>
@@ -4349,13 +4271,13 @@
         </w:rPr>
         <w:t>. Por tanto, cabe aclarar que se reutilizará una herramienta de este estilo solo para visualizar los datos recuperados por el módulo de consultas federadas geoespaciales.</w:t>
       </w:r>
-      <w:commentRangeEnd w:id="15"/>
+      <w:commentRangeEnd w:id="14"/>
       <w:r>
         <w:rPr>
           <w:rStyle w:val="Refdecomentario"/>
           <w:lang w:val="es-MX"/>
         </w:rPr>
-        <w:commentReference w:id="15"/>
+        <w:commentReference w:id="14"/>
       </w:r>
     </w:p>
     <w:p>
@@ -4385,8 +4307,8 @@
           <w:lang w:val="es-MX"/>
         </w:rPr>
       </w:pPr>
-      <w:bookmarkStart w:id="16" w:name="_Toc18501834"/>
-      <w:bookmarkStart w:id="17" w:name="_Toc20738826"/>
+      <w:bookmarkStart w:id="15" w:name="_Toc18501834"/>
+      <w:bookmarkStart w:id="16" w:name="_Toc20738826"/>
       <w:bookmarkEnd w:id="11"/>
       <w:r>
         <w:rPr>
@@ -4394,8 +4316,8 @@
         </w:rPr>
         <w:t>Propuesta de solución</w:t>
       </w:r>
+      <w:bookmarkEnd w:id="15"/>
       <w:bookmarkEnd w:id="16"/>
-      <w:bookmarkEnd w:id="17"/>
     </w:p>
     <w:p>
       <w:pPr>
@@ -4432,6 +4354,7 @@
           <w:id w:val="-1927332537"/>
           <w:citation/>
         </w:sdtPr>
+        <w:sdtEndPr/>
         <w:sdtContent>
           <w:r>
             <w:rPr>
@@ -4972,21 +4895,7 @@
         <w:rPr>
           <w:lang w:val="es-MX"/>
         </w:rPr>
-        <w:t xml:space="preserve">El desarrollo e implementación del módulo de consultas federadas geoespaciales serán basados en los estándares SPARQL y </w:t>
-      </w:r>
-      <w:proofErr w:type="spellStart"/>
-      <w:r>
-        <w:rPr>
-          <w:lang w:val="es-MX"/>
-        </w:rPr>
-        <w:t>GeoSPARQL</w:t>
-      </w:r>
-      <w:proofErr w:type="spellEnd"/>
-      <w:r>
-        <w:rPr>
-          <w:lang w:val="es-MX"/>
-        </w:rPr>
-        <w:t xml:space="preserve">, es decir, su funcionamiento, desarrollo y resultados deberán cumplir con las características estipuladas en los documentos </w:t>
+        <w:t xml:space="preserve">El desarrollo e implementación del módulo de consultas federadas geoespaciales serán basados en los estándares SPARQL y GeoSPARQL, es decir, su funcionamiento, desarrollo y resultados deberán cumplir con las características estipuladas en los documentos </w:t>
       </w:r>
       <w:r>
         <w:rPr>
@@ -5029,6 +4938,7 @@
           <w:id w:val="892165114"/>
           <w:citation/>
         </w:sdtPr>
+        <w:sdtEndPr/>
         <w:sdtContent>
           <w:r>
             <w:rPr>
@@ -5160,6 +5070,7 @@
           <w:id w:val="-492485105"/>
           <w:citation/>
         </w:sdtPr>
+        <w:sdtEndPr/>
         <w:sdtContent>
           <w:r>
             <w:rPr>
@@ -5238,35 +5149,7 @@
         <w:rPr>
           <w:lang w:val="es-MX"/>
         </w:rPr>
-        <w:t xml:space="preserve"> está basado en el lenguaje de consultas de la Web Semántica SPARQL y es capaz de hacer consultas geográficas SPARQL cuya tecnología es mejor conocida como </w:t>
-      </w:r>
-      <w:proofErr w:type="spellStart"/>
-      <w:r>
-        <w:rPr>
-          <w:lang w:val="es-MX"/>
-        </w:rPr>
-        <w:t>GeoSPARQL</w:t>
-      </w:r>
-      <w:proofErr w:type="spellEnd"/>
-      <w:r>
-        <w:rPr>
-          <w:lang w:val="es-MX"/>
-        </w:rPr>
-        <w:t xml:space="preserve">. El módulo que será desarrollado se integraría al código fuente del motor para lograr que éste sea capaz de hacer múltiples consultas en vez de solo una. En el proyecto se plantea desarrollar el módulo de consultas federadas para que funcione con </w:t>
-      </w:r>
-      <w:proofErr w:type="spellStart"/>
-      <w:r>
-        <w:rPr>
-          <w:lang w:val="es-MX"/>
-        </w:rPr>
-        <w:t>GeoSPARQL</w:t>
-      </w:r>
-      <w:proofErr w:type="spellEnd"/>
-      <w:r>
-        <w:rPr>
-          <w:lang w:val="es-MX"/>
-        </w:rPr>
-        <w:t xml:space="preserve">. La figura 7 muestra una representación de los módulos de Apache </w:t>
+        <w:t xml:space="preserve"> está basado en el lenguaje de consultas de la Web Semántica SPARQL y es capaz de hacer consultas geográficas SPARQL cuya tecnología es mejor conocida como GeoSPARQL. El módulo que será desarrollado se integraría al código fuente del motor para lograr que éste sea capaz de hacer múltiples consultas en vez de solo una. En el proyecto se plantea desarrollar el módulo de consultas federadas para que funcione con GeoSPARQL. La figura 7 muestra una representación de los módulos de Apache </w:t>
       </w:r>
       <w:proofErr w:type="spellStart"/>
       <w:r>
@@ -5280,21 +5163,7 @@
         <w:rPr>
           <w:lang w:val="es-MX"/>
         </w:rPr>
-        <w:t xml:space="preserve">. En verde se encuentra el lenguaje y protocolo SPARQL mientras que en amarillo la extensión </w:t>
-      </w:r>
-      <w:proofErr w:type="spellStart"/>
-      <w:r>
-        <w:rPr>
-          <w:lang w:val="es-MX"/>
-        </w:rPr>
-        <w:t>GeoSPARQL</w:t>
-      </w:r>
-      <w:proofErr w:type="spellEnd"/>
-      <w:r>
-        <w:rPr>
-          <w:lang w:val="es-MX"/>
-        </w:rPr>
-        <w:t>; en rojo se muestra el módulo de consultas federadas a implementar.</w:t>
+        <w:t>. En verde se encuentra el lenguaje y protocolo SPARQL mientras que en amarillo la extensión GeoSPARQL; en rojo se muestra el módulo de consultas federadas a implementar.</w:t>
       </w:r>
     </w:p>
     <w:p>
@@ -5416,7 +5285,7 @@
           <w:lang w:val="es-MX"/>
         </w:rPr>
       </w:pPr>
-      <w:commentRangeStart w:id="18"/>
+      <w:commentRangeStart w:id="17"/>
       <w:r>
         <w:rPr>
           <w:lang w:val="es-MX"/>
@@ -5658,6 +5527,7 @@
           <w:id w:val="-1169010110"/>
           <w:citation/>
         </w:sdtPr>
+        <w:sdtEndPr/>
         <w:sdtContent>
           <w:r>
             <w:rPr>
@@ -5731,6 +5601,7 @@
           <w:id w:val="-1785177834"/>
           <w:citation/>
         </w:sdtPr>
+        <w:sdtEndPr/>
         <w:sdtContent>
           <w:r>
             <w:rPr>
@@ -5779,11 +5650,19 @@
           <w:numId w:val="4"/>
         </w:numPr>
       </w:pPr>
-      <w:r>
-        <w:rPr>
-          <w:i/>
-        </w:rPr>
-        <w:t xml:space="preserve">The </w:t>
+      <w:proofErr w:type="spellStart"/>
+      <w:r>
+        <w:rPr>
+          <w:i/>
+        </w:rPr>
+        <w:t>The</w:t>
+      </w:r>
+      <w:proofErr w:type="spellEnd"/>
+      <w:r>
+        <w:rPr>
+          <w:i/>
+        </w:rPr>
+        <w:t xml:space="preserve"> </w:t>
       </w:r>
       <w:proofErr w:type="spellStart"/>
       <w:r>
@@ -5815,6 +5694,7 @@
           <w:id w:val="1583025510"/>
           <w:citation/>
         </w:sdtPr>
+        <w:sdtEndPr/>
         <w:sdtContent>
           <w:r>
             <w:rPr>
@@ -5858,66 +5738,66 @@
       <w:r>
         <w:t xml:space="preserve"> </w:t>
       </w:r>
+      <w:commentRangeEnd w:id="17"/>
+      <w:r>
+        <w:rPr>
+          <w:rStyle w:val="Refdecomentario"/>
+        </w:rPr>
+        <w:commentReference w:id="17"/>
+      </w:r>
+    </w:p>
+    <w:p>
+      <w:pPr>
+        <w:rPr>
+          <w:lang w:val="es-MX"/>
+        </w:rPr>
+      </w:pPr>
+      <w:r>
+        <w:rPr>
+          <w:lang w:val="es-MX"/>
+        </w:rPr>
+        <w:t>Con los datos recabados y una vez desarrollado el módulo, se podrá redactar la documentación de dicha herramienta que permita su correcto uso, así como su compartición con la comunidad relacionada con esos temas.</w:t>
+      </w:r>
+    </w:p>
+    <w:p>
+      <w:pPr>
+        <w:rPr>
+          <w:lang w:val="es-MX"/>
+        </w:rPr>
+      </w:pPr>
+      <w:r>
+        <w:rPr>
+          <w:lang w:val="es-MX"/>
+        </w:rPr>
+        <w:t xml:space="preserve">Además, el módulo se complementará con una herramienta para que los usuarios finales puedan visualizar los resultados de las consultas geoespaciales federadas. </w:t>
+      </w:r>
+      <w:commentRangeStart w:id="18"/>
+      <w:r>
+        <w:rPr>
+          <w:lang w:val="es-MX"/>
+        </w:rPr>
+        <w:t xml:space="preserve">En la actualidad ya existen herramientas que permiten visualizar datos geoespaciales, entonces con el único fin de demostrar que el módulo funciona correctamente, por ende, otra alternativa de comprobación de funcionamiento, este trabajo presentará los resultados obtenidos usando uno de esos recursos que permitan desplegar dicha información y analizarla de forma amigable como puede ser una aplicación web. Un resultado, similar al esperado, se muestra en la figura 8 donde se aprecian puntos en color azul que representan la información geoespacial recuperada de múltiples </w:t>
+      </w:r>
+      <w:r>
+        <w:rPr>
+          <w:i/>
+          <w:lang w:val="es-MX"/>
+        </w:rPr>
+        <w:t>triple store</w:t>
+      </w:r>
+      <w:r>
+        <w:rPr>
+          <w:lang w:val="es-MX"/>
+        </w:rPr>
+        <w:t>.</w:t>
+      </w:r>
       <w:commentRangeEnd w:id="18"/>
       <w:r>
         <w:rPr>
           <w:rStyle w:val="Refdecomentario"/>
+          <w:lang w:val="es-MX"/>
         </w:rPr>
         <w:commentReference w:id="18"/>
-      </w:r>
-    </w:p>
-    <w:p>
-      <w:pPr>
-        <w:rPr>
-          <w:lang w:val="es-MX"/>
-        </w:rPr>
-      </w:pPr>
-      <w:r>
-        <w:rPr>
-          <w:lang w:val="es-MX"/>
-        </w:rPr>
-        <w:t>Con los datos recabados y una vez desarrollado el módulo, se podrá redactar la documentación de dicha herramienta que permita su correcto uso, así como su compartición con la comunidad relacionada con esos temas.</w:t>
-      </w:r>
-    </w:p>
-    <w:p>
-      <w:pPr>
-        <w:rPr>
-          <w:lang w:val="es-MX"/>
-        </w:rPr>
-      </w:pPr>
-      <w:r>
-        <w:rPr>
-          <w:lang w:val="es-MX"/>
-        </w:rPr>
-        <w:t xml:space="preserve">Además, el módulo se complementará con una herramienta para que los usuarios finales puedan visualizar los resultados de las consultas geoespaciales federadas. </w:t>
-      </w:r>
-      <w:commentRangeStart w:id="19"/>
-      <w:r>
-        <w:rPr>
-          <w:lang w:val="es-MX"/>
-        </w:rPr>
-        <w:t xml:space="preserve">En la actualidad ya existen herramientas que permiten visualizar datos geoespaciales, entonces con el único fin de demostrar que el módulo funciona correctamente, por ende, otra alternativa de comprobación de funcionamiento, este trabajo presentará los resultados obtenidos usando uno de esos recursos que permitan desplegar dicha información y analizarla de forma amigable como puede ser una aplicación web. Un resultado, similar al esperado, se muestra en la figura 8 donde se aprecian puntos en color azul que representan la información geoespacial recuperada de múltiples </w:t>
-      </w:r>
-      <w:r>
-        <w:rPr>
-          <w:i/>
-          <w:lang w:val="es-MX"/>
-        </w:rPr>
-        <w:t>triple store</w:t>
-      </w:r>
-      <w:r>
-        <w:rPr>
-          <w:lang w:val="es-MX"/>
-        </w:rPr>
-        <w:t>.</w:t>
-      </w:r>
-      <w:commentRangeEnd w:id="19"/>
-      <w:r>
-        <w:rPr>
-          <w:rStyle w:val="Refdecomentario"/>
-          <w:lang w:val="es-MX"/>
-        </w:rPr>
-        <w:commentReference w:id="19"/>
       </w:r>
     </w:p>
     <w:p>
@@ -6015,26 +5895,26 @@
           <w:lang w:val="es-MX"/>
         </w:rPr>
       </w:pPr>
-      <w:bookmarkStart w:id="20" w:name="_Toc293663625"/>
-      <w:bookmarkStart w:id="21" w:name="_Toc18501835"/>
-      <w:bookmarkStart w:id="22" w:name="_Toc20738827"/>
+      <w:bookmarkStart w:id="19" w:name="_Toc293663625"/>
+      <w:bookmarkStart w:id="20" w:name="_Toc18501835"/>
+      <w:bookmarkStart w:id="21" w:name="_Toc20738827"/>
       <w:r>
         <w:rPr>
           <w:lang w:val="es-MX"/>
         </w:rPr>
         <w:t>Alcances (Resultados esperados)</w:t>
       </w:r>
+      <w:bookmarkEnd w:id="19"/>
       <w:bookmarkEnd w:id="20"/>
       <w:bookmarkEnd w:id="21"/>
-      <w:bookmarkEnd w:id="22"/>
-    </w:p>
-    <w:p>
-      <w:pPr>
-        <w:rPr>
-          <w:lang w:val="es-MX"/>
-        </w:rPr>
-      </w:pPr>
-      <w:commentRangeStart w:id="23"/>
+    </w:p>
+    <w:p>
+      <w:pPr>
+        <w:rPr>
+          <w:lang w:val="es-MX"/>
+        </w:rPr>
+      </w:pPr>
+      <w:commentRangeStart w:id="22"/>
       <w:r>
         <w:rPr>
           <w:lang w:val="es-MX"/>
@@ -6055,13 +5935,13 @@
         </w:rPr>
         <w:t>, ningunos de los alcances propuestos han sido elaborados hasta el momento, Así, los alcances fijados para este trabajo son:</w:t>
       </w:r>
-      <w:commentRangeEnd w:id="23"/>
+      <w:commentRangeEnd w:id="22"/>
       <w:r>
         <w:rPr>
           <w:rStyle w:val="Refdecomentario"/>
           <w:lang w:val="es-MX"/>
         </w:rPr>
-        <w:commentReference w:id="23"/>
+        <w:commentReference w:id="22"/>
       </w:r>
     </w:p>
     <w:p>
@@ -6090,15 +5970,7 @@
       </w:r>
       <w:proofErr w:type="spellEnd"/>
       <w:r>
-        <w:t xml:space="preserve"> en conjunto con el módulo será capaz de hacer consultas federadas geoespaciales con base a los estándares SPARQL y </w:t>
-      </w:r>
-      <w:proofErr w:type="spellStart"/>
-      <w:r>
-        <w:t>GeoSPARQL</w:t>
-      </w:r>
-      <w:proofErr w:type="spellEnd"/>
-      <w:r>
-        <w:t>.</w:t>
+        <w:t xml:space="preserve"> en conjunto con el módulo será capaz de hacer consultas federadas geoespaciales con base a los estándares SPARQL y GeoSPARQL.</w:t>
       </w:r>
     </w:p>
     <w:p>
@@ -6109,7 +5981,7 @@
           <w:numId w:val="2"/>
         </w:numPr>
       </w:pPr>
-      <w:commentRangeStart w:id="24"/>
+      <w:commentRangeStart w:id="23"/>
       <w:r>
         <w:t xml:space="preserve">El </w:t>
       </w:r>
@@ -6130,6 +6002,7 @@
           <w:id w:val="-1452087969"/>
           <w:citation/>
         </w:sdtPr>
+        <w:sdtEndPr/>
         <w:sdtContent>
           <w:r>
             <w:rPr>
@@ -6183,6 +6056,7 @@
           <w:id w:val="1314221619"/>
           <w:citation/>
         </w:sdtPr>
+        <w:sdtEndPr/>
         <w:sdtContent>
           <w:r>
             <w:rPr>
@@ -6233,6 +6107,7 @@
           <w:id w:val="1246070380"/>
           <w:citation/>
         </w:sdtPr>
+        <w:sdtEndPr/>
         <w:sdtContent>
           <w:r>
             <w:rPr>
@@ -6297,12 +6172,12 @@
       <w:r>
         <w:t>.</w:t>
       </w:r>
-      <w:commentRangeEnd w:id="24"/>
+      <w:commentRangeEnd w:id="23"/>
       <w:r>
         <w:rPr>
           <w:rStyle w:val="Refdecomentario"/>
         </w:rPr>
-        <w:commentReference w:id="24"/>
+        <w:commentReference w:id="23"/>
       </w:r>
     </w:p>
     <w:p>
@@ -6455,16 +6330,16 @@
           <w:numId w:val="3"/>
         </w:numPr>
       </w:pPr>
-      <w:commentRangeStart w:id="25"/>
+      <w:commentRangeStart w:id="24"/>
       <w:r>
         <w:t>La herramienta por usar para la exploración de datos geoespaciales desplegados por el módulo de consultas federadas no será desarrollada, será seleccionada de las opciones actuales y usada.</w:t>
       </w:r>
-      <w:commentRangeEnd w:id="25"/>
+      <w:commentRangeEnd w:id="24"/>
       <w:r>
         <w:rPr>
           <w:rStyle w:val="Refdecomentario"/>
         </w:rPr>
-        <w:commentReference w:id="25"/>
+        <w:commentReference w:id="24"/>
       </w:r>
     </w:p>
     <w:p>
@@ -6475,7 +6350,7 @@
           <w:numId w:val="3"/>
         </w:numPr>
       </w:pPr>
-      <w:commentRangeStart w:id="26"/>
+      <w:commentRangeStart w:id="25"/>
       <w:r>
         <w:t xml:space="preserve">Se busca incorporar la funcionalidad a Apache </w:t>
       </w:r>
@@ -6504,7 +6379,7 @@
       <w:r>
         <w:t>.</w:t>
       </w:r>
-      <w:commentRangeEnd w:id="26"/>
+      <w:commentRangeEnd w:id="25"/>
       <w:r>
         <w:t xml:space="preserve"> </w:t>
       </w:r>
@@ -6512,7 +6387,7 @@
         <w:rPr>
           <w:rStyle w:val="Refdecomentario"/>
         </w:rPr>
-        <w:commentReference w:id="26"/>
+        <w:commentReference w:id="25"/>
       </w:r>
     </w:p>
     <w:p>
@@ -6523,7 +6398,7 @@
           <w:numId w:val="3"/>
         </w:numPr>
       </w:pPr>
-      <w:commentRangeStart w:id="27"/>
+      <w:commentRangeStart w:id="26"/>
       <w:r>
         <w:t xml:space="preserve">El proyecto no trata sobre una búsqueda semántica </w:t>
       </w:r>
@@ -6535,12 +6410,12 @@
       <w:r>
         <w:t>.</w:t>
       </w:r>
-      <w:commentRangeEnd w:id="27"/>
+      <w:commentRangeEnd w:id="26"/>
       <w:r>
         <w:rPr>
           <w:rStyle w:val="Refdecomentario"/>
         </w:rPr>
-        <w:commentReference w:id="27"/>
+        <w:commentReference w:id="26"/>
       </w:r>
     </w:p>
     <w:p>
@@ -6553,9 +6428,9 @@
           <w:lang w:val="es-MX"/>
         </w:rPr>
       </w:pPr>
-      <w:bookmarkStart w:id="28" w:name="_Toc293663626"/>
-      <w:bookmarkStart w:id="29" w:name="_Toc18501836"/>
-      <w:bookmarkStart w:id="30" w:name="_Toc20738828"/>
+      <w:bookmarkStart w:id="27" w:name="_Toc293663626"/>
+      <w:bookmarkStart w:id="28" w:name="_Toc18501836"/>
+      <w:bookmarkStart w:id="29" w:name="_Toc20738828"/>
       <w:r>
         <w:rPr>
           <w:lang w:val="es-MX"/>
@@ -6563,9 +6438,9 @@
         <w:lastRenderedPageBreak/>
         <w:t>Objetivo general</w:t>
       </w:r>
+      <w:bookmarkEnd w:id="27"/>
       <w:bookmarkEnd w:id="28"/>
       <w:bookmarkEnd w:id="29"/>
-      <w:bookmarkEnd w:id="30"/>
     </w:p>
     <w:p>
       <w:pPr>
@@ -6579,7 +6454,7 @@
         </w:rPr>
         <w:t>Desarrollar</w:t>
       </w:r>
-      <w:commentRangeStart w:id="31"/>
+      <w:commentRangeStart w:id="30"/>
       <w:r>
         <w:rPr>
           <w:lang w:val="es-MX"/>
@@ -6648,13 +6523,13 @@
         </w:rPr>
         <w:t xml:space="preserve"> existentes.</w:t>
       </w:r>
-      <w:commentRangeEnd w:id="31"/>
+      <w:commentRangeEnd w:id="30"/>
       <w:r>
         <w:rPr>
           <w:rStyle w:val="Refdecomentario"/>
           <w:lang w:val="es-MX"/>
         </w:rPr>
-        <w:commentReference w:id="31"/>
+        <w:commentReference w:id="30"/>
       </w:r>
     </w:p>
     <w:p>
@@ -6671,18 +6546,18 @@
           <w:lang w:val="es-MX"/>
         </w:rPr>
       </w:pPr>
-      <w:bookmarkStart w:id="32" w:name="_Toc293663627"/>
-      <w:bookmarkStart w:id="33" w:name="_Toc18501837"/>
-      <w:bookmarkStart w:id="34" w:name="_Toc20738829"/>
+      <w:bookmarkStart w:id="31" w:name="_Toc293663627"/>
+      <w:bookmarkStart w:id="32" w:name="_Toc18501837"/>
+      <w:bookmarkStart w:id="33" w:name="_Toc20738829"/>
       <w:r>
         <w:rPr>
           <w:lang w:val="es-MX"/>
         </w:rPr>
         <w:t>Objetivos específicos</w:t>
       </w:r>
+      <w:bookmarkEnd w:id="31"/>
       <w:bookmarkEnd w:id="32"/>
       <w:bookmarkEnd w:id="33"/>
-      <w:bookmarkEnd w:id="34"/>
     </w:p>
     <w:p>
       <w:pPr>
@@ -6693,15 +6568,7 @@
         </w:numPr>
       </w:pPr>
       <w:r>
-        <w:t xml:space="preserve">Implementar, con base en los estándares SPARQL, </w:t>
-      </w:r>
-      <w:proofErr w:type="spellStart"/>
-      <w:r>
-        <w:t>GeoSPARQL</w:t>
-      </w:r>
-      <w:proofErr w:type="spellEnd"/>
-      <w:r>
-        <w:t xml:space="preserve">, así como auxiliándose de otras tecnologías involucradas en la Web Semántica y </w:t>
+        <w:t xml:space="preserve">Implementar, con base en los estándares SPARQL, GeoSPARQL, así como auxiliándose de otras tecnologías involucradas en la Web Semántica y </w:t>
       </w:r>
       <w:proofErr w:type="spellStart"/>
       <w:r>
@@ -6770,7 +6637,7 @@
           <w:numId w:val="1"/>
         </w:numPr>
       </w:pPr>
-      <w:commentRangeStart w:id="35"/>
+      <w:commentRangeStart w:id="34"/>
       <w:r>
         <w:t xml:space="preserve">Comparar el </w:t>
       </w:r>
@@ -6809,12 +6676,12 @@
       <w:r>
         <w:t xml:space="preserve"> del módulo.</w:t>
       </w:r>
-      <w:commentRangeEnd w:id="35"/>
+      <w:commentRangeEnd w:id="34"/>
       <w:r>
         <w:rPr>
           <w:rStyle w:val="Refdecomentario"/>
         </w:rPr>
-        <w:commentReference w:id="35"/>
+        <w:commentReference w:id="34"/>
       </w:r>
     </w:p>
     <w:p>
@@ -6963,8 +6830,8 @@
           <w:lang w:val="es-MX"/>
         </w:rPr>
       </w:pPr>
-      <w:bookmarkStart w:id="36" w:name="_Toc293663628"/>
-      <w:bookmarkStart w:id="37" w:name="_Toc20738830"/>
+      <w:bookmarkStart w:id="35" w:name="_Toc293663628"/>
+      <w:bookmarkStart w:id="36" w:name="_Toc20738830"/>
       <w:r>
         <w:rPr>
           <w:lang w:val="es-MX"/>
@@ -6972,8 +6839,8 @@
         <w:lastRenderedPageBreak/>
         <w:t>Estado del arte</w:t>
       </w:r>
+      <w:bookmarkEnd w:id="35"/>
       <w:bookmarkEnd w:id="36"/>
-      <w:bookmarkEnd w:id="37"/>
     </w:p>
     <w:p>
       <w:pPr>
@@ -7109,26 +6976,18 @@
           <w:i/>
           <w:lang w:val="es-MX"/>
         </w:rPr>
-        <w:t xml:space="preserve"> Web: a </w:t>
-      </w:r>
-      <w:proofErr w:type="spellStart"/>
+        <w:t xml:space="preserve"> Web: a GeoSPARQL </w:t>
+      </w:r>
+      <w:proofErr w:type="gramStart"/>
       <w:r>
         <w:rPr>
           <w:b/>
           <w:i/>
           <w:lang w:val="es-MX"/>
         </w:rPr>
-        <w:t>GeoSPARQL</w:t>
-      </w:r>
-      <w:proofErr w:type="spellEnd"/>
-      <w:r>
-        <w:rPr>
-          <w:b/>
-          <w:i/>
-          <w:lang w:val="es-MX"/>
-        </w:rPr>
-        <w:t xml:space="preserve"> Interface</w:t>
-      </w:r>
+        <w:t>Interface</w:t>
+      </w:r>
+      <w:proofErr w:type="gramEnd"/>
     </w:p>
     <w:p>
       <w:pPr>
@@ -7156,21 +7015,7 @@
         <w:rPr>
           <w:lang w:val="es-MX"/>
         </w:rPr>
-        <w:t xml:space="preserve"> y Dave crearon e implementaron una interfaz para datos </w:t>
-      </w:r>
-      <w:proofErr w:type="spellStart"/>
-      <w:r>
-        <w:rPr>
-          <w:lang w:val="es-MX"/>
-        </w:rPr>
-        <w:t>GeoSPARQL</w:t>
-      </w:r>
-      <w:proofErr w:type="spellEnd"/>
-      <w:r>
-        <w:rPr>
-          <w:lang w:val="es-MX"/>
-        </w:rPr>
-        <w:t xml:space="preserve"> llamada </w:t>
+        <w:t xml:space="preserve"> y Dave crearon e implementaron una interfaz para datos GeoSPARQL llamada </w:t>
       </w:r>
       <w:proofErr w:type="spellStart"/>
       <w:r>
@@ -7207,21 +7052,7 @@
         <w:rPr>
           <w:lang w:val="es-MX"/>
         </w:rPr>
-        <w:t xml:space="preserve"> genera código </w:t>
-      </w:r>
-      <w:proofErr w:type="spellStart"/>
-      <w:r>
-        <w:rPr>
-          <w:lang w:val="es-MX"/>
-        </w:rPr>
-        <w:t>GeoSPARQL</w:t>
-      </w:r>
-      <w:proofErr w:type="spellEnd"/>
-      <w:r>
-        <w:rPr>
-          <w:lang w:val="es-MX"/>
-        </w:rPr>
-        <w:t xml:space="preserve"> automáticamente, realiza la consulta usando el </w:t>
+        <w:t xml:space="preserve"> genera código GeoSPARQL automáticamente, realiza la consulta usando el </w:t>
       </w:r>
       <w:r>
         <w:rPr>
@@ -7252,6 +7083,7 @@
           <w:id w:val="-1296912252"/>
           <w:citation/>
         </w:sdtPr>
+        <w:sdtEndPr/>
         <w:sdtContent>
           <w:r>
             <w:rPr>
@@ -7411,18 +7243,8 @@
           <w:i/>
           <w:lang w:val="es-MX"/>
         </w:rPr>
-        <w:t xml:space="preserve"> and </w:t>
-      </w:r>
-      <w:proofErr w:type="spellStart"/>
-      <w:r>
-        <w:rPr>
-          <w:b/>
-          <w:i/>
-          <w:lang w:val="es-MX"/>
-        </w:rPr>
-        <w:t>GeoSPARQL</w:t>
-      </w:r>
-      <w:proofErr w:type="spellEnd"/>
+        <w:t xml:space="preserve"> and GeoSPARQL</w:t>
+      </w:r>
     </w:p>
     <w:p>
       <w:pPr>
@@ -7436,35 +7258,7 @@
         <w:rPr>
           <w:lang w:val="es-MX"/>
         </w:rPr>
-        <w:t xml:space="preserve">Este trabajo de Robert y Dave se presentan razones por las cuáles hay que usar </w:t>
-      </w:r>
-      <w:proofErr w:type="spellStart"/>
-      <w:r>
-        <w:rPr>
-          <w:lang w:val="es-MX"/>
-        </w:rPr>
-        <w:t>GeoSPARQL</w:t>
-      </w:r>
-      <w:proofErr w:type="spellEnd"/>
-      <w:r>
-        <w:rPr>
-          <w:lang w:val="es-MX"/>
-        </w:rPr>
-        <w:t xml:space="preserve">, su estado del arte en la industria y en la investigación, y su implementación de </w:t>
-      </w:r>
-      <w:proofErr w:type="spellStart"/>
-      <w:r>
-        <w:rPr>
-          <w:lang w:val="es-MX"/>
-        </w:rPr>
-        <w:t>GeoSPARQL</w:t>
-      </w:r>
-      <w:proofErr w:type="spellEnd"/>
-      <w:r>
-        <w:rPr>
-          <w:lang w:val="es-MX"/>
-        </w:rPr>
-        <w:t xml:space="preserve"> en el </w:t>
+        <w:t xml:space="preserve">Este trabajo de Robert y Dave se presentan razones por las cuáles hay que usar GeoSPARQL, su estado del arte en la industria y en la investigación, y su implementación de GeoSPARQL en el </w:t>
       </w:r>
       <w:r>
         <w:rPr>
@@ -7505,21 +7299,7 @@
         <w:rPr>
           <w:lang w:val="es-MX"/>
         </w:rPr>
-        <w:t xml:space="preserve"> y RCC8. Ambas expresan las mismas operaciones al ser equivalentes. En general, este documento da las herramientas para comprender </w:t>
-      </w:r>
-      <w:proofErr w:type="spellStart"/>
-      <w:r>
-        <w:rPr>
-          <w:lang w:val="es-MX"/>
-        </w:rPr>
-        <w:t>GeoSPARQL</w:t>
-      </w:r>
-      <w:proofErr w:type="spellEnd"/>
-      <w:r>
-        <w:rPr>
-          <w:lang w:val="es-MX"/>
-        </w:rPr>
-        <w:t>, así como su uso e implementación con la intención de que empresas u organizaciones consideren adoptar esta tecnología</w:t>
+        <w:t xml:space="preserve"> y RCC8. Ambas expresan las mismas operaciones al ser equivalentes. En general, este documento da las herramientas para comprender GeoSPARQL, así como su uso e implementación con la intención de que empresas u organizaciones consideren adoptar esta tecnología</w:t>
       </w:r>
       <w:sdt>
         <w:sdtPr>
@@ -7529,6 +7309,7 @@
           <w:id w:val="-1323272216"/>
           <w:citation/>
         </w:sdtPr>
+        <w:sdtEndPr/>
         <w:sdtContent>
           <w:r>
             <w:rPr>
@@ -7721,6 +7502,7 @@
           <w:id w:val="-285653994"/>
           <w:citation/>
         </w:sdtPr>
+        <w:sdtEndPr/>
         <w:sdtContent>
           <w:r>
             <w:rPr>
@@ -7949,6 +7731,7 @@
           <w:id w:val="1299656700"/>
           <w:citation/>
         </w:sdtPr>
+        <w:sdtEndPr/>
         <w:sdtContent>
           <w:r>
             <w:rPr>
@@ -8146,6 +7929,7 @@
           <w:id w:val="182101954"/>
           <w:citation/>
         </w:sdtPr>
+        <w:sdtEndPr/>
         <w:sdtContent>
           <w:r>
             <w:rPr>
@@ -8577,6 +8361,7 @@
           <w:id w:val="-951941811"/>
           <w:citation/>
         </w:sdtPr>
+        <w:sdtEndPr/>
         <w:sdtContent>
           <w:r>
             <w:rPr>
@@ -8807,6 +8592,7 @@
           <w:id w:val="84192115"/>
           <w:citation/>
         </w:sdtPr>
+        <w:sdtEndPr/>
         <w:sdtContent>
           <w:r>
             <w:rPr>
@@ -9052,6 +8838,7 @@
           <w:id w:val="-1140877176"/>
           <w:citation/>
         </w:sdtPr>
+        <w:sdtEndPr/>
         <w:sdtContent>
           <w:r>
             <w:rPr>
@@ -9253,6 +9040,7 @@
         <w:t xml:space="preserve">En este </w:t>
       </w:r>
       <w:proofErr w:type="spellStart"/>
+      <w:proofErr w:type="gramStart"/>
       <w:r>
         <w:rPr>
           <w:i/>
@@ -9262,6 +9050,7 @@
         <w:t>paper</w:t>
       </w:r>
       <w:proofErr w:type="spellEnd"/>
+      <w:proofErr w:type="gramEnd"/>
       <w:r>
         <w:rPr>
           <w:lang w:val="es-MX"/>
@@ -9308,21 +9097,7 @@
         <w:rPr>
           <w:lang w:val="es-MX"/>
         </w:rPr>
-        <w:t xml:space="preserve"> por sus siglas en inglés, que se encargan de ofrecer consultas SPARQL en formato SQL, no existe soporte para datos geoespaciales; esto implica no hacer consultas actualizadas o no obtener resultados de consultas geoespaciales. La solución por parte de los autores de habilitar consultas del tipo </w:t>
-      </w:r>
-      <w:proofErr w:type="spellStart"/>
-      <w:r>
-        <w:rPr>
-          <w:lang w:val="es-MX"/>
-        </w:rPr>
-        <w:t>GeoSPARQL</w:t>
-      </w:r>
-      <w:proofErr w:type="spellEnd"/>
-      <w:r>
-        <w:rPr>
-          <w:lang w:val="es-MX"/>
-        </w:rPr>
-        <w:t xml:space="preserve"> </w:t>
+        <w:t xml:space="preserve"> por sus siglas en inglés, que se encargan de ofrecer consultas SPARQL en formato SQL, no existe soporte para datos geoespaciales; esto implica no hacer consultas actualizadas o no obtener resultados de consultas geoespaciales. La solución por parte de los autores de habilitar consultas del tipo GeoSPARQL </w:t>
       </w:r>
       <w:r>
         <w:rPr>
@@ -9360,6 +9135,7 @@
           <w:id w:val="-279415408"/>
           <w:citation/>
         </w:sdtPr>
+        <w:sdtEndPr/>
         <w:sdtContent>
           <w:r>
             <w:rPr>
@@ -9695,6 +9471,7 @@
           <w:id w:val="1507556480"/>
           <w:citation/>
         </w:sdtPr>
+        <w:sdtEndPr/>
         <w:sdtContent>
           <w:r>
             <w:rPr>
@@ -10158,21 +9935,7 @@
         <w:rPr>
           <w:lang w:val="es-MX"/>
         </w:rPr>
-        <w:t xml:space="preserve"> para cubrir el estándar </w:t>
-      </w:r>
-      <w:proofErr w:type="spellStart"/>
-      <w:r>
-        <w:rPr>
-          <w:lang w:val="es-MX"/>
-        </w:rPr>
-        <w:t>GeoSPARQL</w:t>
-      </w:r>
-      <w:proofErr w:type="spellEnd"/>
-      <w:r>
-        <w:rPr>
-          <w:lang w:val="es-MX"/>
-        </w:rPr>
-        <w:t xml:space="preserve"> de una manera completa y probar a</w:t>
+        <w:t xml:space="preserve"> para cubrir el estándar GeoSPARQL de una manera completa y probar a</w:t>
       </w:r>
       <w:r>
         <w:rPr>
@@ -10206,6 +9969,7 @@
           <w:id w:val="1946964098"/>
           <w:citation/>
         </w:sdtPr>
+        <w:sdtEndPr/>
         <w:sdtContent>
           <w:r>
             <w:rPr>
@@ -10285,7 +10049,7 @@
           <w:iCs/>
           <w:lang w:val="es-MX"/>
         </w:rPr>
-        <w:t xml:space="preserve">: The </w:t>
+        <w:t xml:space="preserve">: </w:t>
       </w:r>
       <w:proofErr w:type="spellStart"/>
       <w:r>
@@ -10296,7 +10060,7 @@
           <w:iCs/>
           <w:lang w:val="es-MX"/>
         </w:rPr>
-        <w:t>GeoSPARQL</w:t>
+        <w:t>The</w:t>
       </w:r>
       <w:proofErr w:type="spellEnd"/>
       <w:r>
@@ -10307,7 +10071,7 @@
           <w:iCs/>
           <w:lang w:val="es-MX"/>
         </w:rPr>
-        <w:t xml:space="preserve"> </w:t>
+        <w:t xml:space="preserve"> GeoSPARQL </w:t>
       </w:r>
       <w:proofErr w:type="spellStart"/>
       <w:r>
@@ -10378,21 +10142,7 @@
         <w:rPr>
           <w:lang w:val="es-MX"/>
         </w:rPr>
-        <w:t xml:space="preserve">Los autores abordan una problemática presente en los editores y evaluadores de consultas de </w:t>
-      </w:r>
-      <w:proofErr w:type="spellStart"/>
-      <w:r>
-        <w:rPr>
-          <w:lang w:val="es-MX"/>
-        </w:rPr>
-        <w:t>GeoSPARQL</w:t>
-      </w:r>
-      <w:proofErr w:type="spellEnd"/>
-      <w:r>
-        <w:rPr>
-          <w:lang w:val="es-MX"/>
-        </w:rPr>
-        <w:t xml:space="preserve"> al trabajar con el </w:t>
+        <w:t xml:space="preserve">Los autores abordan una problemática presente en los editores y evaluadores de consultas de GeoSPARQL al trabajar con el </w:t>
       </w:r>
       <w:proofErr w:type="spellStart"/>
       <w:r>
@@ -10515,21 +10265,7 @@
           <w:lang w:val="es-MX"/>
         </w:rPr>
         <w:lastRenderedPageBreak/>
-        <w:t xml:space="preserve">publica sus datos basados el estándar </w:t>
-      </w:r>
-      <w:proofErr w:type="spellStart"/>
-      <w:r>
-        <w:rPr>
-          <w:lang w:val="es-MX"/>
-        </w:rPr>
-        <w:t>GeoSPARQL</w:t>
-      </w:r>
-      <w:proofErr w:type="spellEnd"/>
-      <w:r>
-        <w:rPr>
-          <w:lang w:val="es-MX"/>
-        </w:rPr>
-        <w:t xml:space="preserve"> como </w:t>
+        <w:t xml:space="preserve">publica sus datos basados el estándar GeoSPARQL como </w:t>
       </w:r>
       <w:proofErr w:type="spellStart"/>
       <w:r>
@@ -10615,21 +10351,7 @@
         <w:rPr>
           <w:lang w:val="es-MX"/>
         </w:rPr>
-        <w:t xml:space="preserve"> pero usando los componentes de </w:t>
-      </w:r>
-      <w:proofErr w:type="spellStart"/>
-      <w:r>
-        <w:rPr>
-          <w:lang w:val="es-MX"/>
-        </w:rPr>
-        <w:t>GeoSPARQL</w:t>
-      </w:r>
-      <w:proofErr w:type="spellEnd"/>
-      <w:r>
-        <w:rPr>
-          <w:lang w:val="es-MX"/>
-        </w:rPr>
-        <w:t xml:space="preserve"> dando así una edición de consultas de datos geoespaciales ofreciendo un visualizador de consultas, un </w:t>
+        <w:t xml:space="preserve"> pero usando los componentes de GeoSPARQL dando así una edición de consultas de datos geoespaciales ofreciendo un visualizador de consultas, un </w:t>
       </w:r>
       <w:proofErr w:type="spellStart"/>
       <w:r>
@@ -10655,6 +10377,7 @@
           <w:id w:val="-670795960"/>
           <w:citation/>
         </w:sdtPr>
+        <w:sdtEndPr/>
         <w:sdtContent>
           <w:r>
             <w:rPr>
@@ -10842,6 +10565,7 @@
           <w:id w:val="-694312058"/>
           <w:citation/>
         </w:sdtPr>
+        <w:sdtEndPr/>
         <w:sdtContent>
           <w:r>
             <w:rPr>
@@ -10968,6 +10692,7 @@
           <w:id w:val="1823936913"/>
           <w:citation/>
         </w:sdtPr>
+        <w:sdtEndPr/>
         <w:sdtContent>
           <w:r>
             <w:rPr>
@@ -11042,21 +10767,7 @@
         <w:rPr>
           <w:lang w:val="es-MX"/>
         </w:rPr>
-        <w:t xml:space="preserve">Esta tesis desarrollada en el CIC del IPN donde proponen el diseño e implementación de un facilitador de contenido móvil usando técnicas de la Web Semántica y datos geográficos con </w:t>
-      </w:r>
-      <w:proofErr w:type="spellStart"/>
-      <w:r>
-        <w:rPr>
-          <w:lang w:val="es-MX"/>
-        </w:rPr>
-        <w:t>GeoSPARQL</w:t>
-      </w:r>
-      <w:proofErr w:type="spellEnd"/>
-      <w:r>
-        <w:rPr>
-          <w:lang w:val="es-MX"/>
-        </w:rPr>
-        <w:t xml:space="preserve"> para recomendaciones de alimentación, hospedaje y sitios de interés a turistas. El proyecto se basó en lenguajes de la Web Semántica como RDF, OWL y SPARQL. Fue desarrollado sobre un </w:t>
+        <w:t xml:space="preserve">Esta tesis desarrollada en el CIC del IPN donde proponen el diseño e implementación de un facilitador de contenido móvil usando técnicas de la Web Semántica y datos geográficos con GeoSPARQL para recomendaciones de alimentación, hospedaje y sitios de interés a turistas. El proyecto se basó en lenguajes de la Web Semántica como RDF, OWL y SPARQL. Fue desarrollado sobre un </w:t>
       </w:r>
       <w:proofErr w:type="spellStart"/>
       <w:r>
@@ -11100,6 +10811,7 @@
           <w:id w:val="-1878469520"/>
           <w:citation/>
         </w:sdtPr>
+        <w:sdtEndPr/>
         <w:sdtContent>
           <w:r>
             <w:rPr>
@@ -11197,6 +10909,7 @@
           <w:id w:val="808523098"/>
           <w:citation/>
         </w:sdtPr>
+        <w:sdtEndPr/>
         <w:sdtContent>
           <w:r>
             <w:rPr>
@@ -11269,14 +10982,14 @@
           <w:lang w:val="es-MX"/>
         </w:rPr>
       </w:pPr>
-      <w:commentRangeStart w:id="38"/>
-      <w:commentRangeEnd w:id="38"/>
+      <w:commentRangeStart w:id="37"/>
+      <w:commentRangeEnd w:id="37"/>
       <w:r>
         <w:rPr>
           <w:rStyle w:val="Refdecomentario"/>
           <w:lang w:val="es-MX"/>
         </w:rPr>
-        <w:commentReference w:id="38"/>
+        <w:commentReference w:id="37"/>
       </w:r>
       <w:r>
         <w:rPr>
@@ -11346,6 +11059,7 @@
           <w:id w:val="1585951974"/>
           <w:citation/>
         </w:sdtPr>
+        <w:sdtEndPr/>
         <w:sdtContent>
           <w:r>
             <w:rPr>
@@ -11414,6 +11128,7 @@
           <w:id w:val="-1220508861"/>
           <w:citation/>
         </w:sdtPr>
+        <w:sdtEndPr/>
         <w:sdtContent>
           <w:r>
             <w:rPr>
@@ -11482,6 +11197,7 @@
           <w:id w:val="-888423938"/>
           <w:citation/>
         </w:sdtPr>
+        <w:sdtEndPr/>
         <w:sdtContent>
           <w:r>
             <w:rPr>
@@ -11550,6 +11266,7 @@
           <w:id w:val="-1890946201"/>
           <w:citation/>
         </w:sdtPr>
+        <w:sdtEndPr/>
         <w:sdtContent>
           <w:r>
             <w:rPr>
@@ -11618,6 +11335,7 @@
           <w:id w:val="-952247831"/>
           <w:citation/>
         </w:sdtPr>
+        <w:sdtEndPr/>
         <w:sdtContent>
           <w:r>
             <w:rPr>
@@ -11794,8 +11512,8 @@
           <w:lang w:val="es-MX"/>
         </w:rPr>
       </w:pPr>
-      <w:bookmarkStart w:id="39" w:name="_Toc293663629"/>
-      <w:bookmarkStart w:id="40" w:name="_Toc20738831"/>
+      <w:bookmarkStart w:id="38" w:name="_Toc293663629"/>
+      <w:bookmarkStart w:id="39" w:name="_Toc20738831"/>
       <w:r>
         <w:rPr>
           <w:lang w:val="es-MX"/>
@@ -11803,16 +11521,16 @@
         <w:lastRenderedPageBreak/>
         <w:t>Marco teórico</w:t>
       </w:r>
+      <w:bookmarkEnd w:id="38"/>
       <w:bookmarkEnd w:id="39"/>
-      <w:bookmarkEnd w:id="40"/>
-    </w:p>
-    <w:p>
-      <w:pPr>
-        <w:rPr>
-          <w:lang w:val="es-MX"/>
-        </w:rPr>
-      </w:pPr>
-      <w:commentRangeStart w:id="41"/>
+    </w:p>
+    <w:p>
+      <w:pPr>
+        <w:rPr>
+          <w:lang w:val="es-MX"/>
+        </w:rPr>
+      </w:pPr>
+      <w:commentRangeStart w:id="40"/>
       <w:r>
         <w:rPr>
           <w:lang w:val="es-MX"/>
@@ -11930,13 +11648,13 @@
         </w:rPr>
         <w:t xml:space="preserve"> o cualquier otra plataforma que se basen en cualquiera de los 2 estándares. </w:t>
       </w:r>
-      <w:commentRangeEnd w:id="41"/>
+      <w:commentRangeEnd w:id="40"/>
       <w:r>
         <w:rPr>
           <w:rStyle w:val="Refdecomentario"/>
           <w:lang w:val="es-MX"/>
         </w:rPr>
-        <w:commentReference w:id="41"/>
+        <w:commentReference w:id="40"/>
       </w:r>
     </w:p>
     <w:p>
@@ -12008,6 +11726,7 @@
           <w:id w:val="1065919510"/>
           <w:citation/>
         </w:sdtPr>
+        <w:sdtEndPr/>
         <w:sdtContent>
           <w:r>
             <w:rPr>
@@ -12341,6 +12060,7 @@
           <w:id w:val="-58947650"/>
           <w:citation/>
         </w:sdtPr>
+        <w:sdtEndPr/>
         <w:sdtContent>
           <w:r>
             <w:rPr>
@@ -12508,6 +12228,7 @@
           <w:id w:val="-1706396069"/>
           <w:citation/>
         </w:sdtPr>
+        <w:sdtEndPr/>
         <w:sdtContent>
           <w:r>
             <w:rPr>
@@ -12657,6 +12378,7 @@
           <w:id w:val="-39359908"/>
           <w:citation/>
         </w:sdtPr>
+        <w:sdtEndPr/>
         <w:sdtContent>
           <w:r>
             <w:rPr>
@@ -12908,6 +12630,7 @@
           <w:id w:val="-848643716"/>
           <w:citation/>
         </w:sdtPr>
+        <w:sdtEndPr/>
         <w:sdtContent>
           <w:r>
             <w:rPr>
@@ -13163,11 +12886,19 @@
           <w:lang w:val="es-MX"/>
         </w:rPr>
       </w:pPr>
-      <w:r>
-        <w:rPr>
-          <w:lang w:val="es-MX"/>
-        </w:rPr>
-        <w:t>SELECT ?musico ?</w:t>
+      <w:proofErr w:type="gramStart"/>
+      <w:r>
+        <w:rPr>
+          <w:lang w:val="es-MX"/>
+        </w:rPr>
+        <w:t>SELECT ?musico</w:t>
+      </w:r>
+      <w:proofErr w:type="gramEnd"/>
+      <w:r>
+        <w:rPr>
+          <w:lang w:val="es-MX"/>
+        </w:rPr>
+        <w:t xml:space="preserve"> ?</w:t>
       </w:r>
       <w:proofErr w:type="spellStart"/>
       <w:r>
@@ -13219,7 +12950,21 @@
         <w:rPr>
           <w:lang w:val="es-MX"/>
         </w:rPr>
-        <w:t xml:space="preserve">   ?musico </w:t>
+        <w:t xml:space="preserve">   </w:t>
+      </w:r>
+      <w:proofErr w:type="gramStart"/>
+      <w:r>
+        <w:rPr>
+          <w:lang w:val="es-MX"/>
+        </w:rPr>
+        <w:t>?musico</w:t>
+      </w:r>
+      <w:proofErr w:type="gramEnd"/>
+      <w:r>
+        <w:rPr>
+          <w:lang w:val="es-MX"/>
+        </w:rPr>
+        <w:t xml:space="preserve"> </w:t>
       </w:r>
       <w:proofErr w:type="spellStart"/>
       <w:r>
@@ -13260,6 +13005,7 @@
         <w:t xml:space="preserve">   </w:t>
       </w:r>
       <w:proofErr w:type="spellStart"/>
+      <w:proofErr w:type="gramStart"/>
       <w:r>
         <w:rPr>
           <w:lang w:val="es-MX"/>
@@ -13267,6 +13013,7 @@
         <w:t>rdfs:label</w:t>
       </w:r>
       <w:proofErr w:type="spellEnd"/>
+      <w:proofErr w:type="gramEnd"/>
       <w:r>
         <w:rPr>
           <w:lang w:val="es-MX"/>
@@ -13303,6 +13050,7 @@
         <w:t xml:space="preserve">   </w:t>
       </w:r>
       <w:proofErr w:type="spellStart"/>
+      <w:proofErr w:type="gramStart"/>
       <w:r>
         <w:rPr>
           <w:lang w:val="es-MX"/>
@@ -13310,6 +13058,7 @@
         <w:t>dbp:birthDate</w:t>
       </w:r>
       <w:proofErr w:type="spellEnd"/>
+      <w:proofErr w:type="gramEnd"/>
       <w:r>
         <w:rPr>
           <w:lang w:val="es-MX"/>
@@ -13346,6 +13095,7 @@
         <w:t xml:space="preserve">   </w:t>
       </w:r>
       <w:proofErr w:type="spellStart"/>
+      <w:proofErr w:type="gramStart"/>
       <w:r>
         <w:rPr>
           <w:lang w:val="es-MX"/>
@@ -13353,6 +13103,7 @@
         <w:t>dbp:deathDate</w:t>
       </w:r>
       <w:proofErr w:type="spellEnd"/>
+      <w:proofErr w:type="gramEnd"/>
       <w:r>
         <w:rPr>
           <w:lang w:val="es-MX"/>
@@ -13386,9 +13137,17 @@
         <w:rPr>
           <w:lang w:val="es-MX"/>
         </w:rPr>
-        <w:t>FILTER (LANG(?</w:t>
-      </w:r>
-      <w:proofErr w:type="spellStart"/>
+        <w:t>FILTER (</w:t>
+      </w:r>
+      <w:proofErr w:type="gramStart"/>
+      <w:r>
+        <w:rPr>
+          <w:lang w:val="es-MX"/>
+        </w:rPr>
+        <w:t>LANG(?</w:t>
+      </w:r>
+      <w:proofErr w:type="spellStart"/>
+      <w:proofErr w:type="gramEnd"/>
       <w:r>
         <w:rPr>
           <w:lang w:val="es-MX"/>
@@ -13616,6 +13375,7 @@
           <w:id w:val="1207297776"/>
           <w:citation/>
         </w:sdtPr>
+        <w:sdtEndPr/>
         <w:sdtContent>
           <w:r>
             <w:rPr>
@@ -13824,7 +13584,6 @@
           <w:lang w:val="es-MX"/>
         </w:rPr>
       </w:pPr>
-      <w:proofErr w:type="spellStart"/>
       <w:r>
         <w:rPr>
           <w:b/>
@@ -13832,7 +13591,6 @@
         </w:rPr>
         <w:t>GeoSPARQL</w:t>
       </w:r>
-      <w:proofErr w:type="spellEnd"/>
     </w:p>
     <w:p>
       <w:pPr>
@@ -13902,21 +13660,7 @@
         <w:rPr>
           <w:lang w:val="es-MX"/>
         </w:rPr>
-        <w:t xml:space="preserve"> </w:t>
-      </w:r>
-      <w:proofErr w:type="spellStart"/>
-      <w:r>
-        <w:rPr>
-          <w:lang w:val="es-MX"/>
-        </w:rPr>
-        <w:t>GeoSPARQL</w:t>
-      </w:r>
-      <w:proofErr w:type="spellEnd"/>
-      <w:r>
-        <w:rPr>
-          <w:lang w:val="es-MX"/>
-        </w:rPr>
-        <w:t xml:space="preserve"> define un vocabulario para la representación de datos en RDF y también define una extensión para el lenguaje de consultas geoespaciales SPARQL.</w:t>
+        <w:t xml:space="preserve"> GeoSPARQL define un vocabulario para la representación de datos en RDF y también define una extensión para el lenguaje de consultas geoespaciales SPARQL.</w:t>
       </w:r>
     </w:p>
     <w:p>
@@ -14107,12 +13851,14 @@
           <w:lang w:val="es-MX"/>
         </w:rPr>
       </w:pPr>
+      <w:proofErr w:type="gramStart"/>
       <w:r>
         <w:rPr>
           <w:lang w:val="es-MX"/>
         </w:rPr>
         <w:t>SELECT ?f</w:t>
       </w:r>
+      <w:proofErr w:type="gramEnd"/>
     </w:p>
     <w:p>
       <w:pPr>
@@ -14126,14 +13872,28 @@
         <w:rPr>
           <w:lang w:val="es-MX"/>
         </w:rPr>
-        <w:t xml:space="preserve">WHERE { </w:t>
-      </w:r>
-      <w:proofErr w:type="spellStart"/>
-      <w:r>
-        <w:rPr>
-          <w:lang w:val="es-MX"/>
-        </w:rPr>
-        <w:t>my:A</w:t>
+        <w:t xml:space="preserve">WHERE </w:t>
+      </w:r>
+      <w:proofErr w:type="gramStart"/>
+      <w:r>
+        <w:rPr>
+          <w:lang w:val="es-MX"/>
+        </w:rPr>
+        <w:t xml:space="preserve">{ </w:t>
+      </w:r>
+      <w:proofErr w:type="spellStart"/>
+      <w:r>
+        <w:rPr>
+          <w:lang w:val="es-MX"/>
+        </w:rPr>
+        <w:t>my</w:t>
+      </w:r>
+      <w:proofErr w:type="gramEnd"/>
+      <w:r>
+        <w:rPr>
+          <w:lang w:val="es-MX"/>
+        </w:rPr>
+        <w:t>:A</w:t>
       </w:r>
       <w:proofErr w:type="spellEnd"/>
       <w:r>
@@ -14183,7 +13943,14 @@
         <w:rPr>
           <w:lang w:val="es-MX"/>
         </w:rPr>
-        <w:t xml:space="preserve"> ?</w:t>
+        <w:t xml:space="preserve"> </w:t>
+      </w:r>
+      <w:proofErr w:type="gramStart"/>
+      <w:r>
+        <w:rPr>
+          <w:lang w:val="es-MX"/>
+        </w:rPr>
+        <w:t>?</w:t>
       </w:r>
       <w:proofErr w:type="spellStart"/>
       <w:r>
@@ -14193,6 +13960,7 @@
         <w:t>aGeom</w:t>
       </w:r>
       <w:proofErr w:type="spellEnd"/>
+      <w:proofErr w:type="gramEnd"/>
       <w:r>
         <w:rPr>
           <w:lang w:val="es-MX"/>
@@ -14240,7 +14008,21 @@
         <w:rPr>
           <w:lang w:val="es-MX"/>
         </w:rPr>
-        <w:t xml:space="preserve"> ?f </w:t>
+        <w:t xml:space="preserve"> </w:t>
+      </w:r>
+      <w:proofErr w:type="gramStart"/>
+      <w:r>
+        <w:rPr>
+          <w:lang w:val="es-MX"/>
+        </w:rPr>
+        <w:t>?f</w:t>
+      </w:r>
+      <w:proofErr w:type="gramEnd"/>
+      <w:r>
+        <w:rPr>
+          <w:lang w:val="es-MX"/>
+        </w:rPr>
+        <w:t xml:space="preserve"> </w:t>
       </w:r>
       <w:proofErr w:type="spellStart"/>
       <w:r>
@@ -14283,7 +14065,14 @@
         <w:rPr>
           <w:lang w:val="es-MX"/>
         </w:rPr>
-        <w:t xml:space="preserve"> ?</w:t>
+        <w:t xml:space="preserve"> </w:t>
+      </w:r>
+      <w:proofErr w:type="gramStart"/>
+      <w:r>
+        <w:rPr>
+          <w:lang w:val="es-MX"/>
+        </w:rPr>
+        <w:t>?</w:t>
       </w:r>
       <w:proofErr w:type="spellStart"/>
       <w:r>
@@ -14293,6 +14082,7 @@
         <w:t>fGeom</w:t>
       </w:r>
       <w:proofErr w:type="spellEnd"/>
+      <w:proofErr w:type="gramEnd"/>
       <w:r>
         <w:rPr>
           <w:lang w:val="es-MX"/>
@@ -14343,6 +14133,7 @@
         <w:t xml:space="preserve"> FILTER (</w:t>
       </w:r>
       <w:proofErr w:type="spellStart"/>
+      <w:proofErr w:type="gramStart"/>
       <w:r>
         <w:rPr>
           <w:lang w:val="es-MX"/>
@@ -14350,6 +14141,7 @@
         <w:t>geof:sfContains</w:t>
       </w:r>
       <w:proofErr w:type="spellEnd"/>
+      <w:proofErr w:type="gramEnd"/>
       <w:r>
         <w:rPr>
           <w:lang w:val="es-MX"/>
@@ -14410,6 +14202,12 @@
           <w:lang w:val="es-MX"/>
         </w:rPr>
         <w:tab/>
+      </w:r>
+      <w:proofErr w:type="gramStart"/>
+      <w:r>
+        <w:rPr>
+          <w:lang w:val="es-MX"/>
+        </w:rPr>
         <w:t>!</w:t>
       </w:r>
       <w:proofErr w:type="spellStart"/>
@@ -14420,6 +14218,7 @@
         <w:t>sameTerm</w:t>
       </w:r>
       <w:proofErr w:type="spellEnd"/>
+      <w:proofErr w:type="gramEnd"/>
       <w:r>
         <w:rPr>
           <w:lang w:val="es-MX"/>
@@ -14560,13 +14359,8 @@
         <w:fldChar w:fldCharType="end"/>
       </w:r>
       <w:r>
-        <w:t xml:space="preserve"> Resultado de la consulta en </w:t>
-      </w:r>
-      <w:proofErr w:type="spellStart"/>
-      <w:r>
-        <w:t>GeoSPARQL</w:t>
-      </w:r>
-      <w:proofErr w:type="spellEnd"/>
+        <w:t xml:space="preserve"> Resultado de la consulta en GeoSPARQL</w:t>
+      </w:r>
     </w:p>
     <w:p>
       <w:pPr>
@@ -14631,6 +14425,7 @@
           <w:id w:val="1805420601"/>
           <w:citation/>
         </w:sdtPr>
+        <w:sdtEndPr/>
         <w:sdtContent>
           <w:r>
             <w:rPr>
@@ -14962,6 +14757,7 @@
           <w:id w:val="546113633"/>
           <w:citation/>
         </w:sdtPr>
+        <w:sdtEndPr/>
         <w:sdtContent>
           <w:r>
             <w:rPr>
@@ -15139,6 +14935,7 @@
           <w:id w:val="516044547"/>
           <w:citation/>
         </w:sdtPr>
+        <w:sdtEndPr/>
         <w:sdtContent>
           <w:r>
             <w:rPr>
@@ -15458,6 +15255,7 @@
           <w:id w:val="100384999"/>
           <w:citation/>
         </w:sdtPr>
+        <w:sdtEndPr/>
         <w:sdtContent>
           <w:r>
             <w:rPr>
@@ -15930,7 +15728,9 @@
           <w:id w:val="1598288763"/>
           <w:citation/>
         </w:sdtPr>
+        <w:sdtEndPr/>
         <w:sdtContent>
+          <w:bookmarkStart w:id="41" w:name="_GoBack"/>
           <w:r>
             <w:rPr>
               <w:lang w:val="es-MX"/>
@@ -15962,6 +15762,7 @@
             </w:rPr>
             <w:fldChar w:fldCharType="end"/>
           </w:r>
+          <w:bookmarkEnd w:id="41"/>
         </w:sdtContent>
       </w:sdt>
       <w:r>
@@ -16735,6 +16536,7 @@
         <w:t>Animated</w:t>
       </w:r>
       <w:proofErr w:type="spellEnd"/>
+      <w:proofErr w:type="gramStart"/>
       <w:r>
         <w:rPr>
           <w:rFonts w:ascii="Courier New" w:eastAsia="Times New Roman" w:hAnsi="Courier New" w:cs="Courier New"/>
@@ -16743,7 +16545,18 @@
           <w:szCs w:val="20"/>
           <w:lang w:val="es-MX" w:eastAsia="es-MX"/>
         </w:rPr>
-        <w:t>" : false,</w:t>
+        <w:t>" :</w:t>
+      </w:r>
+      <w:proofErr w:type="gramEnd"/>
+      <w:r>
+        <w:rPr>
+          <w:rFonts w:ascii="Courier New" w:eastAsia="Times New Roman" w:hAnsi="Courier New" w:cs="Courier New"/>
+          <w:color w:val="000000"/>
+          <w:sz w:val="20"/>
+          <w:szCs w:val="20"/>
+          <w:lang w:val="es-MX" w:eastAsia="es-MX"/>
+        </w:rPr>
+        <w:t xml:space="preserve"> false,</w:t>
       </w:r>
     </w:p>
     <w:p>
@@ -16956,6 +16769,7 @@
             <w:id w:val="-573587230"/>
             <w:bibliography/>
           </w:sdtPr>
+          <w:sdtEndPr/>
           <w:sdtContent>
             <w:p>
               <w:pPr>
@@ -19759,7 +19573,7 @@
       </w:r>
     </w:p>
   </w:comment>
-  <w:comment w:id="4" w:author="Oswaldo Emmanuel Paez Ortega" w:date="2019-04-27T15:47:00Z" w:initials="OEPO">
+  <w:comment w:id="3" w:author="Oswaldo Emmanuel Paez Ortega" w:date="2019-04-27T15:47:00Z" w:initials="OEPO">
     <w:p>
       <w:pPr>
         <w:pStyle w:val="Textocomentario"/>
@@ -19775,7 +19589,7 @@
       </w:r>
     </w:p>
   </w:comment>
-  <w:comment w:id="13" w:author="Oswaldo Emmanuel Paez Ortega" w:date="2019-04-27T15:50:00Z" w:initials="OEPO">
+  <w:comment w:id="12" w:author="Oswaldo Emmanuel Paez Ortega" w:date="2019-04-27T15:50:00Z" w:initials="OEPO">
     <w:p>
       <w:pPr>
         <w:pStyle w:val="Textocomentario"/>
@@ -19791,7 +19605,7 @@
       </w:r>
     </w:p>
   </w:comment>
-  <w:comment w:id="14" w:author="Oswaldo Emmanuel Paez Ortega" w:date="2019-04-27T17:13:00Z" w:initials="OEPO">
+  <w:comment w:id="13" w:author="Oswaldo Emmanuel Paez Ortega" w:date="2019-04-27T17:13:00Z" w:initials="OEPO">
     <w:p>
       <w:pPr>
         <w:pStyle w:val="Textocomentario"/>
@@ -19805,13 +19619,8 @@
       <w:r>
         <w:t xml:space="preserve">Agregué esta explicación para mencionar que Apache </w:t>
       </w:r>
-      <w:proofErr w:type="spellStart"/>
-      <w:r>
-        <w:t>Marmotta</w:t>
-      </w:r>
-      <w:proofErr w:type="spellEnd"/>
-      <w:r>
-        <w:t xml:space="preserve"> NO tiene la capacidad de hacer consultas federadas. [R2 – Planteamiento del problema]</w:t>
+      <w:r>
+        <w:t>Marmotta NO tiene la capacidad de hacer consultas federadas. [R2 – Planteamiento del problema]</w:t>
       </w:r>
     </w:p>
     <w:p>
@@ -19819,19 +19628,11 @@
         <w:pStyle w:val="Textocomentario"/>
       </w:pPr>
       <w:r>
-        <w:t xml:space="preserve">Además, lo incluyo para armonizar el resumen con el planteamiento con el fin de que se hable de Apache </w:t>
-      </w:r>
-      <w:proofErr w:type="spellStart"/>
-      <w:r>
-        <w:t>Marmotta</w:t>
-      </w:r>
-      <w:proofErr w:type="spellEnd"/>
-      <w:r>
-        <w:t xml:space="preserve"> en ambos [R3 – Resumen]</w:t>
+        <w:t>Además, lo incluyo para armonizar el resumen con el planteamiento con el fin de que se hable de Apache Marmotta en ambos [R3 – Resumen]</w:t>
       </w:r>
     </w:p>
   </w:comment>
-  <w:comment w:id="15" w:author="Oswaldo Emmanuel Paez Ortega" w:date="2019-04-27T15:55:00Z" w:initials="OEPO">
+  <w:comment w:id="14" w:author="Oswaldo Emmanuel Paez Ortega" w:date="2019-04-27T15:55:00Z" w:initials="OEPO">
     <w:p>
       <w:pPr>
         <w:pStyle w:val="Textocomentario"/>
@@ -19847,7 +19648,7 @@
       </w:r>
     </w:p>
   </w:comment>
-  <w:comment w:id="18" w:author="Oswaldo Emmanuel Paez Ortega" w:date="2019-04-27T16:03:00Z" w:initials="OEPO">
+  <w:comment w:id="17" w:author="Oswaldo Emmanuel Paez Ortega" w:date="2019-04-27T16:03:00Z" w:initials="OEPO">
     <w:p>
       <w:pPr>
         <w:pStyle w:val="Textocomentario"/>
@@ -19869,7 +19670,7 @@
       </w:r>
     </w:p>
   </w:comment>
-  <w:comment w:id="19" w:author="Oswaldo Emmanuel Paez Ortega" w:date="2019-04-27T17:25:00Z" w:initials="OEPO">
+  <w:comment w:id="18" w:author="Oswaldo Emmanuel Paez Ortega" w:date="2019-04-27T17:25:00Z" w:initials="OEPO">
     <w:p>
       <w:pPr>
         <w:pStyle w:val="Textocomentario"/>
@@ -19885,7 +19686,7 @@
       </w:r>
     </w:p>
   </w:comment>
-  <w:comment w:id="23" w:author="Oswaldo Emmanuel Paez Ortega" w:date="2019-04-27T17:24:00Z" w:initials="OEPO">
+  <w:comment w:id="22" w:author="Oswaldo Emmanuel Paez Ortega" w:date="2019-04-27T17:24:00Z" w:initials="OEPO">
     <w:p>
       <w:pPr>
         <w:pStyle w:val="Textocomentario"/>
@@ -19901,7 +19702,7 @@
       </w:r>
     </w:p>
   </w:comment>
-  <w:comment w:id="24" w:author="Oswaldo Emmanuel Paez Ortega" w:date="2019-04-27T16:05:00Z" w:initials="OEPO">
+  <w:comment w:id="23" w:author="Oswaldo Emmanuel Paez Ortega" w:date="2019-04-27T16:05:00Z" w:initials="OEPO">
     <w:p>
       <w:pPr>
         <w:pStyle w:val="Textocomentario"/>
@@ -19923,6 +19724,22 @@
       </w:r>
       <w:r>
         <w:t>.</w:t>
+      </w:r>
+    </w:p>
+  </w:comment>
+  <w:comment w:id="24" w:author="Oswaldo Emmanuel Paez Ortega" w:date="2019-04-27T16:07:00Z" w:initials="OEPO">
+    <w:p>
+      <w:pPr>
+        <w:pStyle w:val="Textocomentario"/>
+      </w:pPr>
+      <w:r>
+        <w:rPr>
+          <w:rStyle w:val="Refdecomentario"/>
+        </w:rPr>
+        <w:annotationRef/>
+      </w:r>
+      <w:r>
+        <w:t>Menciono que no será desarrollada la herramienta de visualización, solo usada.</w:t>
       </w:r>
     </w:p>
   </w:comment>
@@ -19938,11 +19755,27 @@
         <w:annotationRef/>
       </w:r>
       <w:r>
-        <w:t>Menciono que no será desarrollada la herramienta de visualización, solo usada.</w:t>
+        <w:rPr>
+          <w:rStyle w:val="Refdecomentario"/>
+        </w:rPr>
+        <w:t xml:space="preserve">Indico que no se busca igualar el rendimiento de los otros </w:t>
+      </w:r>
+      <w:r>
+        <w:rPr>
+          <w:rStyle w:val="Refdecomentario"/>
+          <w:i/>
+        </w:rPr>
+        <w:t>triple store</w:t>
+      </w:r>
+      <w:r>
+        <w:rPr>
+          <w:rStyle w:val="Refdecomentario"/>
+        </w:rPr>
+        <w:t>, solo implementar una nueva funcionalidad.</w:t>
       </w:r>
     </w:p>
   </w:comment>
-  <w:comment w:id="26" w:author="Oswaldo Emmanuel Paez Ortega" w:date="2019-04-27T16:07:00Z" w:initials="OEPO">
+  <w:comment w:id="26" w:author="Oswaldo Emmanuel Paez Ortega" w:date="2019-04-27T22:17:00Z" w:initials="OEPO">
     <w:p>
       <w:pPr>
         <w:pStyle w:val="Textocomentario"/>
@@ -19954,153 +19787,87 @@
         <w:annotationRef/>
       </w:r>
       <w:r>
+        <w:t>[R1 – Resumen]</w:t>
+      </w:r>
+    </w:p>
+  </w:comment>
+  <w:comment w:id="30" w:author="Oswaldo Emmanuel Paez Ortega" w:date="2019-04-27T16:10:00Z" w:initials="OEPO">
+    <w:p>
+      <w:pPr>
+        <w:pStyle w:val="Textocomentario"/>
+      </w:pPr>
+      <w:r>
         <w:rPr>
           <w:rStyle w:val="Refdecomentario"/>
         </w:rPr>
-        <w:t xml:space="preserve">Indico que no se busca igualar el rendimiento de los otros </w:t>
-      </w:r>
+        <w:annotationRef/>
+      </w:r>
+      <w:r>
+        <w:t xml:space="preserve">Especifico que será al </w:t>
+      </w:r>
+      <w:r>
+        <w:rPr>
+          <w:i/>
+        </w:rPr>
+        <w:t>triple store</w:t>
+      </w:r>
+      <w:r>
+        <w:t xml:space="preserve"> Apache </w:t>
+      </w:r>
+      <w:r>
+        <w:t>Marmotta y será una alternativa, ya que Parliament es la único que puede hacer esta función. [R2 -Objetivos]</w:t>
+      </w:r>
+    </w:p>
+    <w:p>
+      <w:pPr>
+        <w:pStyle w:val="Textocomentario"/>
+      </w:pPr>
+      <w:r>
+        <w:t>Cambié un poco el objetivo, pero considero que sigue diciendo lo mismo. [R3 – Objetivos]</w:t>
+      </w:r>
+    </w:p>
+  </w:comment>
+  <w:comment w:id="34" w:author="Oswaldo Emmanuel Paez Ortega" w:date="2019-04-27T16:12:00Z" w:initials="OEPO">
+    <w:p>
+      <w:pPr>
+        <w:pStyle w:val="Textocomentario"/>
+      </w:pPr>
       <w:r>
         <w:rPr>
           <w:rStyle w:val="Refdecomentario"/>
-          <w:i/>
-        </w:rPr>
-        <w:t>triple store</w:t>
-      </w:r>
+        </w:rPr>
+        <w:annotationRef/>
+      </w:r>
+      <w:r>
+        <w:t>Agregué este objetivo específico para auxiliar la elaboración de la caracterización.</w:t>
+      </w:r>
+    </w:p>
+  </w:comment>
+  <w:comment w:id="37" w:author="Oswaldo Emmanuel Paez Ortega" w:date="2019-04-27T16:21:00Z" w:initials="OEPO">
+    <w:p>
+      <w:pPr>
+        <w:pStyle w:val="Textocomentario"/>
+      </w:pPr>
       <w:r>
         <w:rPr>
           <w:rStyle w:val="Refdecomentario"/>
         </w:rPr>
-        <w:t>, solo implementar una nueva funcionalidad.</w:t>
+        <w:annotationRef/>
+      </w:r>
+      <w:r>
+        <w:t>Parliament es la única opción que ya hace consultas federadas. Hago una comparación del por qué desarrollar el módulo a Apache Marmotta hace que ésta sea una mejor alternativa que Parliament.</w:t>
+      </w:r>
+    </w:p>
+    <w:p>
+      <w:pPr>
+        <w:pStyle w:val="Textocomentario"/>
+      </w:pPr>
+      <w:r>
+        <w:t>[R2 y R3 – Estado del arte]</w:t>
       </w:r>
     </w:p>
   </w:comment>
-  <w:comment w:id="27" w:author="Oswaldo Emmanuel Paez Ortega" w:date="2019-04-27T22:17:00Z" w:initials="OEPO">
-    <w:p>
-      <w:pPr>
-        <w:pStyle w:val="Textocomentario"/>
-      </w:pPr>
-      <w:r>
-        <w:rPr>
-          <w:rStyle w:val="Refdecomentario"/>
-        </w:rPr>
-        <w:annotationRef/>
-      </w:r>
-      <w:r>
-        <w:t>[R1 – Resumen]</w:t>
-      </w:r>
-    </w:p>
-  </w:comment>
-  <w:comment w:id="31" w:author="Oswaldo Emmanuel Paez Ortega" w:date="2019-04-27T16:10:00Z" w:initials="OEPO">
-    <w:p>
-      <w:pPr>
-        <w:pStyle w:val="Textocomentario"/>
-      </w:pPr>
-      <w:r>
-        <w:rPr>
-          <w:rStyle w:val="Refdecomentario"/>
-        </w:rPr>
-        <w:annotationRef/>
-      </w:r>
-      <w:r>
-        <w:t xml:space="preserve">Especifico que será al </w:t>
-      </w:r>
-      <w:r>
-        <w:rPr>
-          <w:i/>
-        </w:rPr>
-        <w:t>triple store</w:t>
-      </w:r>
-      <w:r>
-        <w:t xml:space="preserve"> Apache </w:t>
-      </w:r>
-      <w:proofErr w:type="spellStart"/>
-      <w:r>
-        <w:t>Marmotta</w:t>
-      </w:r>
-      <w:proofErr w:type="spellEnd"/>
-      <w:r>
-        <w:t xml:space="preserve"> y será una alternativa, ya que </w:t>
-      </w:r>
-      <w:proofErr w:type="spellStart"/>
-      <w:r>
-        <w:t>Parliament</w:t>
-      </w:r>
-      <w:proofErr w:type="spellEnd"/>
-      <w:r>
-        <w:t xml:space="preserve"> es la único que puede hacer esta función. [R2 -Objetivos]</w:t>
-      </w:r>
-    </w:p>
-    <w:p>
-      <w:pPr>
-        <w:pStyle w:val="Textocomentario"/>
-      </w:pPr>
-      <w:r>
-        <w:t>Cambié un poco el objetivo, pero considero que sigue diciendo lo mismo. [R3 – Objetivos]</w:t>
-      </w:r>
-    </w:p>
-  </w:comment>
-  <w:comment w:id="35" w:author="Oswaldo Emmanuel Paez Ortega" w:date="2019-04-27T16:12:00Z" w:initials="OEPO">
-    <w:p>
-      <w:pPr>
-        <w:pStyle w:val="Textocomentario"/>
-      </w:pPr>
-      <w:r>
-        <w:rPr>
-          <w:rStyle w:val="Refdecomentario"/>
-        </w:rPr>
-        <w:annotationRef/>
-      </w:r>
-      <w:r>
-        <w:t>Agregué este objetivo específico para auxiliar la elaboración de la caracterización.</w:t>
-      </w:r>
-    </w:p>
-  </w:comment>
-  <w:comment w:id="38" w:author="Oswaldo Emmanuel Paez Ortega" w:date="2019-04-27T16:21:00Z" w:initials="OEPO">
-    <w:p>
-      <w:pPr>
-        <w:pStyle w:val="Textocomentario"/>
-      </w:pPr>
-      <w:r>
-        <w:rPr>
-          <w:rStyle w:val="Refdecomentario"/>
-        </w:rPr>
-        <w:annotationRef/>
-      </w:r>
-      <w:proofErr w:type="spellStart"/>
-      <w:r>
-        <w:t>Parliament</w:t>
-      </w:r>
-      <w:proofErr w:type="spellEnd"/>
-      <w:r>
-        <w:t xml:space="preserve"> es la única opción que ya hace consultas federadas. Hago una comparación del por qué desarrollar el módulo a Apache </w:t>
-      </w:r>
-      <w:proofErr w:type="spellStart"/>
-      <w:r>
-        <w:t>Marmotta</w:t>
-      </w:r>
-      <w:proofErr w:type="spellEnd"/>
-      <w:r>
-        <w:t xml:space="preserve"> hace que ésta sea una mejor alternativa que </w:t>
-      </w:r>
-      <w:proofErr w:type="spellStart"/>
-      <w:r>
-        <w:t>Parliament</w:t>
-      </w:r>
-      <w:proofErr w:type="spellEnd"/>
-      <w:r>
-        <w:t>.</w:t>
-      </w:r>
-    </w:p>
-    <w:p>
-      <w:pPr>
-        <w:pStyle w:val="Textocomentario"/>
-      </w:pPr>
-      <w:r>
-        <w:t>[R2 y R3 – Estado del arte]</w:t>
-      </w:r>
-    </w:p>
-  </w:comment>
-  <w:comment w:id="41" w:author="Oswaldo Emmanuel Paez Ortega" w:date="2019-04-27T16:24:00Z" w:initials="OEPO">
+  <w:comment w:id="40" w:author="Oswaldo Emmanuel Paez Ortega" w:date="2019-04-27T16:24:00Z" w:initials="OEPO">
     <w:p>
       <w:pPr>
         <w:pStyle w:val="Textocomentario"/>
@@ -23353,7 +23120,7 @@
 </file>
 
 <file path=customXml/itemProps1.xml><?xml version="1.0" encoding="utf-8"?>
-<ds:datastoreItem xmlns:ds="http://schemas.openxmlformats.org/officeDocument/2006/customXml" ds:itemID="{9678DBD5-BDA7-463A-9324-364AF9E2211F}">
+<ds:datastoreItem xmlns:ds="http://schemas.openxmlformats.org/officeDocument/2006/customXml" ds:itemID="{980849FC-1ACB-4266-BEF3-B4AD1D881344}">
   <ds:schemaRefs>
     <ds:schemaRef ds:uri="http://schemas.openxmlformats.org/officeDocument/2006/bibliography"/>
   </ds:schemaRefs>

</xml_diff>